<commit_message>
final project ppt added
</commit_message>
<xml_diff>
--- a/Final Project Writeup.docx
+++ b/Final Project Writeup.docx
@@ -23,13 +23,7 @@
     </w:p>
     <w:p>
       <w:r>
-        <w:t xml:space="preserve">BANG is a 4 to 7 player card game where each player is randomly given a role. In a 4 player game, there are 2 Outlaws, 1 Renegade, and one Sheriff. In a 6 player game, the role of Deputy is added, and in a 7 player game, there is an additional Outlaw. With the exception of the sheriff, all player roles remain a secret until they are eliminated, or the game ends. The game ends when either the Sheriff or all the Outlaws and the Renegade are eliminated. The goal of the Sheriff is to eliminate the Outlaws. The goal of the Deputy is to protect the Sheriff and eliminate the Outlaws. The goal of the Outlaws is to eliminate the Sheriff. The goal of the Renegade is to first eliminate the Outlaws, and Deputy if present, then eliminate the Sheriff. The deck consists of 22 different types of cards. “BANG!” cards allow you to shoot another player if they are in range of your gun and “MISSED!” cards can be played to protect against shots. There are also status cards, such as the </w:t>
-      </w:r>
-      <w:r>
-        <w:t>mustang</w:t>
-      </w:r>
-      <w:r>
-        <w:t>, which increases your distance, or beer, which restores your health. The real complication comes from being able to play as many cards from your hand as you want during your turn, but at the end of your turn, the number of cards in your hand must be no greater than your remaining health points.</w:t>
+        <w:t>BANG is a 4 to 7 player card game where each player is randomly given a role. In a 4 player game, there are 2 Outlaws, 1 Renegade, and one Sheriff. In a 6 player game, the role of Deputy is added, and in a 7 player game, there is an additional Outlaw. With the exception of the sheriff, all player roles remain a secret until they are eliminated, or the game ends. The game ends when either the Sheriff or all the Outlaws and the Renegade are eliminated. The goal of the Sheriff is to eliminate the Outlaws. The goal of the Deputy is to protect the Sheriff and eliminate the Outlaws. The goal of the Outlaws is to eliminate the Sheriff. The goal of the Renegade is to first eliminate the Outlaws, and Deputy if present, then eliminate the Sheriff. The deck consists of 22 different types of cards. “BANG!” cards allow you to shoot another player if they are in range of your gun and “MISSED!” cards can be played to protect against shots. There are also status cards, such as the mustang, which increases your distance, or beer, which restores your health. The real complication comes from being able to play as many cards from your hand as you want during your turn, but at the end of your turn, the number of cards in your hand must be no greater than your remaining health points.</w:t>
       </w:r>
       <w:r>
         <w:t xml:space="preserve"> </w:t>
@@ -96,7 +90,13 @@
       </w:r>
       <w:proofErr w:type="spellEnd"/>
       <w:r>
-        <w:t xml:space="preserve"> library. </w:t>
+        <w:t xml:space="preserve"> </w:t>
+      </w:r>
+      <w:r>
+        <w:t>module</w:t>
+      </w:r>
+      <w:r>
+        <w:t xml:space="preserve">. </w:t>
       </w:r>
     </w:p>
     <w:p>
@@ -121,7 +121,13 @@
     </w:p>
     <w:p>
       <w:r>
-        <w:t xml:space="preserve">We then created a </w:t>
+        <w:t xml:space="preserve">We </w:t>
+      </w:r>
+      <w:r>
+        <w:t>first</w:t>
+      </w:r>
+      <w:r>
+        <w:t xml:space="preserve"> created a </w:t>
       </w:r>
       <w:proofErr w:type="spellStart"/>
       <w:r>
@@ -139,8 +145,9 @@
       <w:r>
         <w:t xml:space="preserve"> picked the first option presented. </w:t>
       </w:r>
-      <w:bookmarkStart w:id="0" w:name="_GoBack"/>
-      <w:bookmarkEnd w:id="0"/>
+      <w:r>
+        <w:t xml:space="preserve">This gave us a base line from which to judge how well our Bayesian Network AI played. </w:t>
+      </w:r>
     </w:p>
     <w:p>
       <w:r>
@@ -169,7 +176,11 @@
         <w:t>LEVEL DIAGRAMS HERE</w:t>
       </w:r>
     </w:p>
-    <w:p/>
+    <w:p>
+      <w:r>
+        <w:t xml:space="preserve">For our basic level, we only incorporated the </w:t>
+      </w:r>
+    </w:p>
     <w:p>
       <w:pPr>
         <w:rPr>
@@ -197,7 +208,13 @@
         <w:t>Future Work:</w:t>
       </w:r>
     </w:p>
-    <w:p/>
+    <w:p>
+      <w:r>
+        <w:t xml:space="preserve">Future work we would like to see done, is the incorporation of the character abilities into the game and have them also factor in to the Bayesian Network Model. </w:t>
+      </w:r>
+      <w:bookmarkStart w:id="0" w:name="_GoBack"/>
+      <w:bookmarkEnd w:id="0"/>
+    </w:p>
     <w:p>
       <w:pPr>
         <w:jc w:val="center"/>

</xml_diff>

<commit_message>
Did another few rounds of tests
Did some more tests with different plys then made the powerpoint and
paper parts for the results.
</commit_message>
<xml_diff>
--- a/Final Project Writeup.docx
+++ b/Final Project Writeup.docx
@@ -532,7 +532,13 @@
         <w:t xml:space="preserve">To test the successfulness of our AB-Prune AI, </w:t>
       </w:r>
       <w:r>
-        <w:t xml:space="preserve">initially ran the tests on a game of four players. We ran 50 games where all the AIs were AB-Prune, 50 games where half of the AIs were AB-Prune and half were </w:t>
+        <w:t>initially ran the tests on a game of four players. We ran 50 games where all the AIs were AB-Prune</w:t>
+      </w:r>
+      <w:r>
+        <w:t xml:space="preserve"> with 0 ply, 50 games where the AIs were AB-Prune with 4 ply, and 50 games where the AB-Prune with 10 ply</w:t>
+      </w:r>
+      <w:r>
+        <w:t xml:space="preserve">, and 50 games where all the AIs were </w:t>
       </w:r>
       <w:proofErr w:type="spellStart"/>
       <w:r>
@@ -540,7 +546,100 @@
       </w:r>
       <w:proofErr w:type="spellEnd"/>
       <w:r>
-        <w:t xml:space="preserve">, and 50 games where all the AIs were </w:t>
+        <w:t xml:space="preserve">. For each of these sets of 50 tests, we recorded the number of wins for each type of role. For the set of half and half, we also recorded the roles each AI played. We repeated this process for five, six, and seven players. </w:t>
+      </w:r>
+    </w:p>
+    <w:p>
+      <w:pPr>
+        <w:rPr>
+          <w:u w:val="single"/>
+        </w:rPr>
+      </w:pPr>
+      <w:r>
+        <w:rPr>
+          <w:u w:val="single"/>
+        </w:rPr>
+        <w:t>Results:</w:t>
+      </w:r>
+    </w:p>
+    <w:p>
+      <w:r>
+        <w:rPr>
+          <w:noProof/>
+        </w:rPr>
+        <w:drawing>
+          <wp:anchor distT="0" distB="0" distL="114300" distR="114300" simplePos="0" relativeHeight="251660288" behindDoc="1" locked="0" layoutInCell="1" allowOverlap="1" wp14:anchorId="3E7D01CA" wp14:editId="5CBA8A02">
+            <wp:simplePos x="0" y="0"/>
+            <wp:positionH relativeFrom="column">
+              <wp:posOffset>4240286</wp:posOffset>
+            </wp:positionH>
+            <wp:positionV relativeFrom="paragraph">
+              <wp:posOffset>4445</wp:posOffset>
+            </wp:positionV>
+            <wp:extent cx="2447925" cy="1111250"/>
+            <wp:effectExtent l="0" t="0" r="9525" b="0"/>
+            <wp:wrapTight wrapText="bothSides">
+              <wp:wrapPolygon edited="0">
+                <wp:start x="0" y="0"/>
+                <wp:lineTo x="0" y="21106"/>
+                <wp:lineTo x="21516" y="21106"/>
+                <wp:lineTo x="21516" y="0"/>
+                <wp:lineTo x="0" y="0"/>
+              </wp:wrapPolygon>
+            </wp:wrapTight>
+            <wp:docPr id="5" name="Picture 5"/>
+            <wp:cNvGraphicFramePr>
+              <a:graphicFrameLocks xmlns:a="http://schemas.openxmlformats.org/drawingml/2006/main" noChangeAspect="1"/>
+            </wp:cNvGraphicFramePr>
+            <a:graphic xmlns:a="http://schemas.openxmlformats.org/drawingml/2006/main">
+              <a:graphicData uri="http://schemas.openxmlformats.org/drawingml/2006/picture">
+                <pic:pic xmlns:pic="http://schemas.openxmlformats.org/drawingml/2006/picture">
+                  <pic:nvPicPr>
+                    <pic:cNvPr id="0" name="Picture 2"/>
+                    <pic:cNvPicPr>
+                      <a:picLocks noChangeAspect="1" noChangeArrowheads="1"/>
+                    </pic:cNvPicPr>
+                  </pic:nvPicPr>
+                  <pic:blipFill>
+                    <a:blip r:embed="rId8">
+                      <a:extLst>
+                        <a:ext uri="{28A0092B-C50C-407E-A947-70E740481C1C}">
+                          <a14:useLocalDpi xmlns:a14="http://schemas.microsoft.com/office/drawing/2010/main" val="0"/>
+                        </a:ext>
+                      </a:extLst>
+                    </a:blip>
+                    <a:srcRect/>
+                    <a:stretch>
+                      <a:fillRect/>
+                    </a:stretch>
+                  </pic:blipFill>
+                  <pic:spPr bwMode="auto">
+                    <a:xfrm>
+                      <a:off x="0" y="0"/>
+                      <a:ext cx="2447925" cy="1111250"/>
+                    </a:xfrm>
+                    <a:prstGeom prst="rect">
+                      <a:avLst/>
+                    </a:prstGeom>
+                    <a:noFill/>
+                    <a:ln>
+                      <a:noFill/>
+                    </a:ln>
+                  </pic:spPr>
+                </pic:pic>
+              </a:graphicData>
+            </a:graphic>
+            <wp14:sizeRelH relativeFrom="page">
+              <wp14:pctWidth>0</wp14:pctWidth>
+            </wp14:sizeRelH>
+            <wp14:sizeRelV relativeFrom="page">
+              <wp14:pctHeight>0</wp14:pctHeight>
+            </wp14:sizeRelV>
+          </wp:anchor>
+        </w:drawing>
+      </w:r>
+      <w:r>
+        <w:t xml:space="preserve">Our findings were quite fascinating. We saw a marked difference between the abilities of the dumb AI and the Alpha-Beta method. The </w:t>
       </w:r>
       <w:proofErr w:type="spellStart"/>
       <w:r>
@@ -548,27 +647,185 @@
       </w:r>
       <w:proofErr w:type="spellEnd"/>
       <w:r>
-        <w:t xml:space="preserve">. For each of these sets of 50 tests, we recorded the number of wins for each type of role. For the set of half and half, we also recorded the roles each AI played. We repeated this process for five, six, and seven players. </w:t>
-      </w:r>
+        <w:t xml:space="preserve"> favored the Sheriff more than any of the other types, while all of the Alpha-Beta methods favored the Outlaws to differing degrees.</w:t>
+      </w:r>
+    </w:p>
+    <w:p>
       <w:bookmarkStart w:id="0" w:name="_GoBack"/>
+      <w:r>
+        <w:rPr>
+          <w:noProof/>
+        </w:rPr>
+        <w:drawing>
+          <wp:anchor distT="0" distB="0" distL="114300" distR="114300" simplePos="0" relativeHeight="251659264" behindDoc="1" locked="0" layoutInCell="1" allowOverlap="1" wp14:anchorId="0E8F5886" wp14:editId="2C43B598">
+            <wp:simplePos x="0" y="0"/>
+            <wp:positionH relativeFrom="column">
+              <wp:posOffset>-653708</wp:posOffset>
+            </wp:positionH>
+            <wp:positionV relativeFrom="paragraph">
+              <wp:posOffset>706755</wp:posOffset>
+            </wp:positionV>
+            <wp:extent cx="2447925" cy="1111250"/>
+            <wp:effectExtent l="0" t="0" r="9525" b="0"/>
+            <wp:wrapTight wrapText="bothSides">
+              <wp:wrapPolygon edited="0">
+                <wp:start x="0" y="0"/>
+                <wp:lineTo x="0" y="21106"/>
+                <wp:lineTo x="21516" y="21106"/>
+                <wp:lineTo x="21516" y="0"/>
+                <wp:lineTo x="0" y="0"/>
+              </wp:wrapPolygon>
+            </wp:wrapTight>
+            <wp:docPr id="4" name="Picture 4"/>
+            <wp:cNvGraphicFramePr>
+              <a:graphicFrameLocks xmlns:a="http://schemas.openxmlformats.org/drawingml/2006/main" noChangeAspect="1"/>
+            </wp:cNvGraphicFramePr>
+            <a:graphic xmlns:a="http://schemas.openxmlformats.org/drawingml/2006/main">
+              <a:graphicData uri="http://schemas.openxmlformats.org/drawingml/2006/picture">
+                <pic:pic xmlns:pic="http://schemas.openxmlformats.org/drawingml/2006/picture">
+                  <pic:nvPicPr>
+                    <pic:cNvPr id="0" name="Picture 1"/>
+                    <pic:cNvPicPr>
+                      <a:picLocks noChangeAspect="1" noChangeArrowheads="1"/>
+                    </pic:cNvPicPr>
+                  </pic:nvPicPr>
+                  <pic:blipFill>
+                    <a:blip r:embed="rId9">
+                      <a:extLst>
+                        <a:ext uri="{28A0092B-C50C-407E-A947-70E740481C1C}">
+                          <a14:useLocalDpi xmlns:a14="http://schemas.microsoft.com/office/drawing/2010/main" val="0"/>
+                        </a:ext>
+                      </a:extLst>
+                    </a:blip>
+                    <a:srcRect/>
+                    <a:stretch>
+                      <a:fillRect/>
+                    </a:stretch>
+                  </pic:blipFill>
+                  <pic:spPr bwMode="auto">
+                    <a:xfrm>
+                      <a:off x="0" y="0"/>
+                      <a:ext cx="2447925" cy="1111250"/>
+                    </a:xfrm>
+                    <a:prstGeom prst="rect">
+                      <a:avLst/>
+                    </a:prstGeom>
+                    <a:noFill/>
+                    <a:ln>
+                      <a:noFill/>
+                    </a:ln>
+                  </pic:spPr>
+                </pic:pic>
+              </a:graphicData>
+            </a:graphic>
+            <wp14:sizeRelH relativeFrom="page">
+              <wp14:pctWidth>0</wp14:pctWidth>
+            </wp14:sizeRelH>
+            <wp14:sizeRelV relativeFrom="page">
+              <wp14:pctHeight>0</wp14:pctHeight>
+            </wp14:sizeRelV>
+          </wp:anchor>
+        </w:drawing>
+      </w:r>
       <w:bookmarkEnd w:id="0"/>
-    </w:p>
-    <w:p>
-      <w:pPr>
-        <w:rPr>
-          <w:u w:val="single"/>
-        </w:rPr>
-      </w:pPr>
-      <w:r>
-        <w:rPr>
-          <w:u w:val="single"/>
-        </w:rPr>
-        <w:t>Results:</w:t>
-      </w:r>
-    </w:p>
-    <w:p>
-      <w:r>
-        <w:t>We found that …</w:t>
+      <w:r>
+        <w:t xml:space="preserve">Since we had no actual predictive model of our system, </w:t>
+      </w:r>
+      <w:r>
+        <w:t>we decided to base our predictive model on pure chance: in a game of 4 people, we would expect 25% of the games to go to the Sheriff, 50% to the Outlaws, and the final 25% to the Renegade. Based on our personal experience, we did not expect this to actually be terribly reasonable, since our personal experience has suggested that Sheriffs are less likely to be successful and the Renegade even less likely to be successful, given the difficult nature of her position.</w:t>
+      </w:r>
+      <w:r>
+        <w:t xml:space="preserve"> </w:t>
+      </w:r>
+    </w:p>
+    <w:p>
+      <w:r>
+        <w:t xml:space="preserve">We did a simple analysis of our results of four samples, given our short time. We </w:t>
+      </w:r>
+      <w:r>
+        <w:t>performed a</w:t>
+      </w:r>
+      <w:r>
+        <w:t xml:space="preserve"> simple one-sample z-test for each proportion whereby. In this test, we tested the null hypothesis where our </w:t>
+      </w:r>
+      <w:proofErr w:type="gramStart"/>
+      <w:r>
+        <w:t>p’s</w:t>
+      </w:r>
+      <w:proofErr w:type="gramEnd"/>
+      <w:r>
+        <w:t xml:space="preserve"> were equal to the expected values</w:t>
+      </w:r>
+      <w:r>
+        <w:t>. Our alternate hypothesis was two-sided. In all of our cases, we saw a significant difference from the null at a 5% level of significance for at least one of the values. It is unclear whether these differences are because our predictive model is bad or because we have not tried an appropriate ply.</w:t>
+      </w:r>
+    </w:p>
+    <w:p>
+      <w:r>
+        <w:rPr>
+          <w:noProof/>
+        </w:rPr>
+        <w:drawing>
+          <wp:anchor distT="0" distB="0" distL="114300" distR="114300" simplePos="0" relativeHeight="251658240" behindDoc="1" locked="0" layoutInCell="1" allowOverlap="1" wp14:anchorId="79183C39" wp14:editId="31CB4707">
+            <wp:simplePos x="0" y="0"/>
+            <wp:positionH relativeFrom="page">
+              <wp:posOffset>3701952</wp:posOffset>
+            </wp:positionH>
+            <wp:positionV relativeFrom="paragraph">
+              <wp:posOffset>-1856</wp:posOffset>
+            </wp:positionV>
+            <wp:extent cx="3938905" cy="2419350"/>
+            <wp:effectExtent l="0" t="0" r="4445" b="0"/>
+            <wp:wrapTight wrapText="bothSides">
+              <wp:wrapPolygon edited="0">
+                <wp:start x="0" y="0"/>
+                <wp:lineTo x="0" y="21430"/>
+                <wp:lineTo x="21520" y="21430"/>
+                <wp:lineTo x="21520" y="0"/>
+                <wp:lineTo x="0" y="0"/>
+              </wp:wrapPolygon>
+            </wp:wrapTight>
+            <wp:docPr id="1" name="Chart 1"/>
+            <wp:cNvGraphicFramePr/>
+            <a:graphic xmlns:a="http://schemas.openxmlformats.org/drawingml/2006/main">
+              <a:graphicData uri="http://schemas.openxmlformats.org/drawingml/2006/chart">
+                <c:chart xmlns:c="http://schemas.openxmlformats.org/drawingml/2006/chart" xmlns:r="http://schemas.openxmlformats.org/officeDocument/2006/relationships" r:id="rId10"/>
+              </a:graphicData>
+            </a:graphic>
+            <wp14:sizeRelH relativeFrom="page">
+              <wp14:pctWidth>0</wp14:pctWidth>
+            </wp14:sizeRelH>
+            <wp14:sizeRelV relativeFrom="page">
+              <wp14:pctHeight>0</wp14:pctHeight>
+            </wp14:sizeRelV>
+          </wp:anchor>
+        </w:drawing>
+      </w:r>
+      <w:r>
+        <w:t>Of greatest interest is the changes from ply to ply. The favoring of the Outlaws varied fairly subst</w:t>
+      </w:r>
+      <w:r>
+        <w:t>antially based on the ply for the Alpha-Beta testing. Unfortunately, we didn’t have the time to do substantial experiments on this. Ideally, we would have liked to do 50-100 samples at each ply from 0 to 50 and see what that graph looks like. Perhaps the values converge on a set of proportions? It would be fascinating to find out.</w:t>
+      </w:r>
+      <w:r>
+        <w:rPr>
+          <w:noProof/>
+        </w:rPr>
+        <w:t xml:space="preserve"> </w:t>
+      </w:r>
+    </w:p>
+    <w:p>
+      <w:r>
+        <w:t xml:space="preserve">In the end, our results make us think that perhaps the best model for gameplay could vary based on the role of the user. The </w:t>
+      </w:r>
+      <w:proofErr w:type="spellStart"/>
+      <w:r>
+        <w:lastRenderedPageBreak/>
+        <w:t>SimpleAI</w:t>
+      </w:r>
+      <w:proofErr w:type="spellEnd"/>
+      <w:r>
+        <w:t xml:space="preserve"> may make a good model for the Sheriff, while the Alpha-Beta makes a better model for the Outlaws. It would be interesting to see if a model could be created to model a Renegade.</w:t>
       </w:r>
     </w:p>
     <w:p>
@@ -776,7 +1033,7 @@
     </w:p>
     <w:p/>
     <w:sectPr>
-      <w:headerReference w:type="default" r:id="rId8"/>
+      <w:headerReference w:type="default" r:id="rId11"/>
       <w:pgSz w:w="12240" w:h="15840"/>
       <w:pgMar w:top="1440" w:right="1440" w:bottom="1440" w:left="1440" w:header="720" w:footer="720" w:gutter="0"/>
       <w:cols w:space="720"/>
@@ -1333,6 +1590,1162 @@
 </w:styles>
 </file>
 
+<file path=word/charts/chart1.xml><?xml version="1.0" encoding="utf-8"?>
+<c:chartSpace xmlns:c="http://schemas.openxmlformats.org/drawingml/2006/chart" xmlns:a="http://schemas.openxmlformats.org/drawingml/2006/main" xmlns:r="http://schemas.openxmlformats.org/officeDocument/2006/relationships">
+  <c:date1904 val="0"/>
+  <c:lang val="en-US"/>
+  <c:roundedCorners val="0"/>
+  <mc:AlternateContent xmlns:mc="http://schemas.openxmlformats.org/markup-compatibility/2006">
+    <mc:Choice xmlns:c14="http://schemas.microsoft.com/office/drawing/2007/8/2/chart" Requires="c14">
+      <c14:style val="102"/>
+    </mc:Choice>
+    <mc:Fallback>
+      <c:style val="2"/>
+    </mc:Fallback>
+  </mc:AlternateContent>
+  <c:chart>
+    <c:title>
+      <c:tx>
+        <c:rich>
+          <a:bodyPr rot="0" spcFirstLastPara="1" vertOverflow="ellipsis" vert="horz" wrap="square" anchor="ctr" anchorCtr="1"/>
+          <a:lstStyle/>
+          <a:p>
+            <a:pPr>
+              <a:defRPr sz="1400" b="0" i="0" u="none" strike="noStrike" kern="1200" spc="0" baseline="0">
+                <a:solidFill>
+                  <a:schemeClr val="tx1">
+                    <a:lumMod val="65000"/>
+                    <a:lumOff val="35000"/>
+                  </a:schemeClr>
+                </a:solidFill>
+                <a:latin typeface="+mn-lt"/>
+                <a:ea typeface="+mn-ea"/>
+                <a:cs typeface="+mn-cs"/>
+              </a:defRPr>
+            </a:pPr>
+            <a:r>
+              <a:rPr lang="en-US"/>
+              <a:t>Alpha-Beta</a:t>
+            </a:r>
+            <a:r>
+              <a:rPr lang="en-US" baseline="0"/>
+              <a:t> versus Dumb AI</a:t>
+            </a:r>
+            <a:endParaRPr lang="en-US"/>
+          </a:p>
+        </c:rich>
+      </c:tx>
+      <c:overlay val="0"/>
+      <c:spPr>
+        <a:noFill/>
+        <a:ln>
+          <a:noFill/>
+        </a:ln>
+        <a:effectLst/>
+      </c:spPr>
+      <c:txPr>
+        <a:bodyPr rot="0" spcFirstLastPara="1" vertOverflow="ellipsis" vert="horz" wrap="square" anchor="ctr" anchorCtr="1"/>
+        <a:lstStyle/>
+        <a:p>
+          <a:pPr>
+            <a:defRPr sz="1400" b="0" i="0" u="none" strike="noStrike" kern="1200" spc="0" baseline="0">
+              <a:solidFill>
+                <a:schemeClr val="tx1">
+                  <a:lumMod val="65000"/>
+                  <a:lumOff val="35000"/>
+                </a:schemeClr>
+              </a:solidFill>
+              <a:latin typeface="+mn-lt"/>
+              <a:ea typeface="+mn-ea"/>
+              <a:cs typeface="+mn-cs"/>
+            </a:defRPr>
+          </a:pPr>
+          <a:endParaRPr lang="en-US"/>
+        </a:p>
+      </c:txPr>
+    </c:title>
+    <c:autoTitleDeleted val="0"/>
+    <c:plotArea>
+      <c:layout/>
+      <c:barChart>
+        <c:barDir val="col"/>
+        <c:grouping val="clustered"/>
+        <c:varyColors val="0"/>
+        <c:ser>
+          <c:idx val="0"/>
+          <c:order val="0"/>
+          <c:tx>
+            <c:strRef>
+              <c:f>Sheet1!$J$36</c:f>
+              <c:strCache>
+                <c:ptCount val="1"/>
+                <c:pt idx="0">
+                  <c:v>Dumb AI</c:v>
+                </c:pt>
+              </c:strCache>
+            </c:strRef>
+          </c:tx>
+          <c:spPr>
+            <a:solidFill>
+              <a:schemeClr val="accent1"/>
+            </a:solidFill>
+            <a:ln>
+              <a:noFill/>
+            </a:ln>
+            <a:effectLst/>
+          </c:spPr>
+          <c:invertIfNegative val="0"/>
+          <c:cat>
+            <c:strRef>
+              <c:f>Sheet1!$K$35:$M$35</c:f>
+              <c:strCache>
+                <c:ptCount val="3"/>
+                <c:pt idx="0">
+                  <c:v>Sheriff</c:v>
+                </c:pt>
+                <c:pt idx="1">
+                  <c:v>Outlaws</c:v>
+                </c:pt>
+                <c:pt idx="2">
+                  <c:v>Renegade</c:v>
+                </c:pt>
+              </c:strCache>
+            </c:strRef>
+          </c:cat>
+          <c:val>
+            <c:numRef>
+              <c:f>Sheet1!$K$36:$M$36</c:f>
+              <c:numCache>
+                <c:formatCode>General</c:formatCode>
+                <c:ptCount val="3"/>
+                <c:pt idx="0">
+                  <c:v>0.46</c:v>
+                </c:pt>
+                <c:pt idx="1">
+                  <c:v>0.38</c:v>
+                </c:pt>
+                <c:pt idx="2">
+                  <c:v>0.16</c:v>
+                </c:pt>
+              </c:numCache>
+            </c:numRef>
+          </c:val>
+        </c:ser>
+        <c:ser>
+          <c:idx val="1"/>
+          <c:order val="1"/>
+          <c:tx>
+            <c:strRef>
+              <c:f>Sheet1!$J$37</c:f>
+              <c:strCache>
+                <c:ptCount val="1"/>
+                <c:pt idx="0">
+                  <c:v>A-B AI (0)</c:v>
+                </c:pt>
+              </c:strCache>
+            </c:strRef>
+          </c:tx>
+          <c:spPr>
+            <a:solidFill>
+              <a:schemeClr val="accent2"/>
+            </a:solidFill>
+            <a:ln>
+              <a:noFill/>
+            </a:ln>
+            <a:effectLst/>
+          </c:spPr>
+          <c:invertIfNegative val="0"/>
+          <c:cat>
+            <c:strRef>
+              <c:f>Sheet1!$K$35:$M$35</c:f>
+              <c:strCache>
+                <c:ptCount val="3"/>
+                <c:pt idx="0">
+                  <c:v>Sheriff</c:v>
+                </c:pt>
+                <c:pt idx="1">
+                  <c:v>Outlaws</c:v>
+                </c:pt>
+                <c:pt idx="2">
+                  <c:v>Renegade</c:v>
+                </c:pt>
+              </c:strCache>
+            </c:strRef>
+          </c:cat>
+          <c:val>
+            <c:numRef>
+              <c:f>Sheet1!$K$37:$M$37</c:f>
+              <c:numCache>
+                <c:formatCode>General</c:formatCode>
+                <c:ptCount val="3"/>
+                <c:pt idx="0">
+                  <c:v>0.2</c:v>
+                </c:pt>
+                <c:pt idx="1">
+                  <c:v>0.64</c:v>
+                </c:pt>
+                <c:pt idx="2">
+                  <c:v>0.16</c:v>
+                </c:pt>
+              </c:numCache>
+            </c:numRef>
+          </c:val>
+        </c:ser>
+        <c:ser>
+          <c:idx val="2"/>
+          <c:order val="2"/>
+          <c:tx>
+            <c:strRef>
+              <c:f>Sheet1!$J$38</c:f>
+              <c:strCache>
+                <c:ptCount val="1"/>
+                <c:pt idx="0">
+                  <c:v>A-B AI (4)</c:v>
+                </c:pt>
+              </c:strCache>
+            </c:strRef>
+          </c:tx>
+          <c:spPr>
+            <a:solidFill>
+              <a:schemeClr val="accent3"/>
+            </a:solidFill>
+            <a:ln>
+              <a:noFill/>
+            </a:ln>
+            <a:effectLst/>
+          </c:spPr>
+          <c:invertIfNegative val="0"/>
+          <c:dPt>
+            <c:idx val="1"/>
+            <c:invertIfNegative val="0"/>
+            <c:bubble3D val="0"/>
+            <c:spPr>
+              <a:solidFill>
+                <a:schemeClr val="accent3"/>
+              </a:solidFill>
+              <a:ln>
+                <a:noFill/>
+              </a:ln>
+              <a:effectLst/>
+            </c:spPr>
+          </c:dPt>
+          <c:cat>
+            <c:strRef>
+              <c:f>Sheet1!$K$35:$M$35</c:f>
+              <c:strCache>
+                <c:ptCount val="3"/>
+                <c:pt idx="0">
+                  <c:v>Sheriff</c:v>
+                </c:pt>
+                <c:pt idx="1">
+                  <c:v>Outlaws</c:v>
+                </c:pt>
+                <c:pt idx="2">
+                  <c:v>Renegade</c:v>
+                </c:pt>
+              </c:strCache>
+            </c:strRef>
+          </c:cat>
+          <c:val>
+            <c:numRef>
+              <c:f>Sheet1!$K$38:$M$38</c:f>
+              <c:numCache>
+                <c:formatCode>General</c:formatCode>
+                <c:ptCount val="3"/>
+                <c:pt idx="0">
+                  <c:v>0.06</c:v>
+                </c:pt>
+                <c:pt idx="1">
+                  <c:v>0.84</c:v>
+                </c:pt>
+                <c:pt idx="2">
+                  <c:v>0.1</c:v>
+                </c:pt>
+              </c:numCache>
+            </c:numRef>
+          </c:val>
+        </c:ser>
+        <c:ser>
+          <c:idx val="3"/>
+          <c:order val="3"/>
+          <c:tx>
+            <c:strRef>
+              <c:f>Sheet1!$J$39</c:f>
+              <c:strCache>
+                <c:ptCount val="1"/>
+                <c:pt idx="0">
+                  <c:v>A-B AI (10)</c:v>
+                </c:pt>
+              </c:strCache>
+            </c:strRef>
+          </c:tx>
+          <c:spPr>
+            <a:solidFill>
+              <a:schemeClr val="accent4"/>
+            </a:solidFill>
+            <a:ln>
+              <a:noFill/>
+            </a:ln>
+            <a:effectLst/>
+          </c:spPr>
+          <c:invertIfNegative val="0"/>
+          <c:cat>
+            <c:strRef>
+              <c:f>Sheet1!$K$35:$M$35</c:f>
+              <c:strCache>
+                <c:ptCount val="3"/>
+                <c:pt idx="0">
+                  <c:v>Sheriff</c:v>
+                </c:pt>
+                <c:pt idx="1">
+                  <c:v>Outlaws</c:v>
+                </c:pt>
+                <c:pt idx="2">
+                  <c:v>Renegade</c:v>
+                </c:pt>
+              </c:strCache>
+            </c:strRef>
+          </c:cat>
+          <c:val>
+            <c:numRef>
+              <c:f>Sheet1!$K$39:$M$39</c:f>
+              <c:numCache>
+                <c:formatCode>General</c:formatCode>
+                <c:ptCount val="3"/>
+                <c:pt idx="0">
+                  <c:v>0.16</c:v>
+                </c:pt>
+                <c:pt idx="1">
+                  <c:v>0.7</c:v>
+                </c:pt>
+                <c:pt idx="2">
+                  <c:v>0.14000000000000001</c:v>
+                </c:pt>
+              </c:numCache>
+            </c:numRef>
+          </c:val>
+        </c:ser>
+        <c:dLbls>
+          <c:showLegendKey val="0"/>
+          <c:showVal val="0"/>
+          <c:showCatName val="0"/>
+          <c:showSerName val="0"/>
+          <c:showPercent val="0"/>
+          <c:showBubbleSize val="0"/>
+        </c:dLbls>
+        <c:gapWidth val="219"/>
+        <c:overlap val="-27"/>
+        <c:axId val="611567392"/>
+        <c:axId val="611568960"/>
+        <c:extLst>
+          <c:ext xmlns:c15="http://schemas.microsoft.com/office/drawing/2012/chart" uri="{02D57815-91ED-43cb-92C2-25804820EDAC}">
+            <c15:filteredBarSeries>
+              <c15:ser>
+                <c:idx val="4"/>
+                <c:order val="4"/>
+                <c:tx>
+                  <c:strRef>
+                    <c:extLst>
+                      <c:ext uri="{02D57815-91ED-43cb-92C2-25804820EDAC}">
+                        <c15:formulaRef>
+                          <c15:sqref>Sheet1!$J$40</c15:sqref>
+                        </c15:formulaRef>
+                      </c:ext>
+                    </c:extLst>
+                    <c:strCache>
+                      <c:ptCount val="1"/>
+                      <c:pt idx="0">
+                        <c:v>Expected</c:v>
+                      </c:pt>
+                    </c:strCache>
+                  </c:strRef>
+                </c:tx>
+                <c:spPr>
+                  <a:solidFill>
+                    <a:schemeClr val="accent5"/>
+                  </a:solidFill>
+                  <a:ln>
+                    <a:noFill/>
+                  </a:ln>
+                  <a:effectLst/>
+                </c:spPr>
+                <c:invertIfNegative val="0"/>
+                <c:cat>
+                  <c:strRef>
+                    <c:extLst>
+                      <c:ext uri="{02D57815-91ED-43cb-92C2-25804820EDAC}">
+                        <c15:formulaRef>
+                          <c15:sqref>Sheet1!$K$35:$M$35</c15:sqref>
+                        </c15:formulaRef>
+                      </c:ext>
+                    </c:extLst>
+                    <c:strCache>
+                      <c:ptCount val="3"/>
+                      <c:pt idx="0">
+                        <c:v>Sheriff</c:v>
+                      </c:pt>
+                      <c:pt idx="1">
+                        <c:v>Outlaws</c:v>
+                      </c:pt>
+                      <c:pt idx="2">
+                        <c:v>Renegade</c:v>
+                      </c:pt>
+                    </c:strCache>
+                  </c:strRef>
+                </c:cat>
+                <c:val>
+                  <c:numRef>
+                    <c:extLst>
+                      <c:ext uri="{02D57815-91ED-43cb-92C2-25804820EDAC}">
+                        <c15:formulaRef>
+                          <c15:sqref>Sheet1!$K$40:$M$40</c15:sqref>
+                        </c15:formulaRef>
+                      </c:ext>
+                    </c:extLst>
+                    <c:numCache>
+                      <c:formatCode>General</c:formatCode>
+                      <c:ptCount val="3"/>
+                      <c:pt idx="0">
+                        <c:v>0.25</c:v>
+                      </c:pt>
+                      <c:pt idx="1">
+                        <c:v>0.5</c:v>
+                      </c:pt>
+                      <c:pt idx="2">
+                        <c:v>0.25</c:v>
+                      </c:pt>
+                    </c:numCache>
+                  </c:numRef>
+                </c:val>
+              </c15:ser>
+            </c15:filteredBarSeries>
+          </c:ext>
+        </c:extLst>
+      </c:barChart>
+      <c:catAx>
+        <c:axId val="611567392"/>
+        <c:scaling>
+          <c:orientation val="minMax"/>
+        </c:scaling>
+        <c:delete val="0"/>
+        <c:axPos val="b"/>
+        <c:numFmt formatCode="General" sourceLinked="1"/>
+        <c:majorTickMark val="none"/>
+        <c:minorTickMark val="none"/>
+        <c:tickLblPos val="nextTo"/>
+        <c:spPr>
+          <a:noFill/>
+          <a:ln w="9525" cap="flat" cmpd="sng" algn="ctr">
+            <a:solidFill>
+              <a:schemeClr val="tx1">
+                <a:lumMod val="15000"/>
+                <a:lumOff val="85000"/>
+              </a:schemeClr>
+            </a:solidFill>
+            <a:round/>
+          </a:ln>
+          <a:effectLst/>
+        </c:spPr>
+        <c:txPr>
+          <a:bodyPr rot="-60000000" spcFirstLastPara="1" vertOverflow="ellipsis" vert="horz" wrap="square" anchor="ctr" anchorCtr="1"/>
+          <a:lstStyle/>
+          <a:p>
+            <a:pPr>
+              <a:defRPr sz="900" b="0" i="0" u="none" strike="noStrike" kern="1200" baseline="0">
+                <a:solidFill>
+                  <a:schemeClr val="tx1">
+                    <a:lumMod val="65000"/>
+                    <a:lumOff val="35000"/>
+                  </a:schemeClr>
+                </a:solidFill>
+                <a:latin typeface="+mn-lt"/>
+                <a:ea typeface="+mn-ea"/>
+                <a:cs typeface="+mn-cs"/>
+              </a:defRPr>
+            </a:pPr>
+            <a:endParaRPr lang="en-US"/>
+          </a:p>
+        </c:txPr>
+        <c:crossAx val="611568960"/>
+        <c:crosses val="autoZero"/>
+        <c:auto val="1"/>
+        <c:lblAlgn val="ctr"/>
+        <c:lblOffset val="100"/>
+        <c:noMultiLvlLbl val="0"/>
+      </c:catAx>
+      <c:valAx>
+        <c:axId val="611568960"/>
+        <c:scaling>
+          <c:orientation val="minMax"/>
+        </c:scaling>
+        <c:delete val="0"/>
+        <c:axPos val="l"/>
+        <c:majorGridlines>
+          <c:spPr>
+            <a:ln w="9525" cap="flat" cmpd="sng" algn="ctr">
+              <a:solidFill>
+                <a:schemeClr val="tx1">
+                  <a:lumMod val="15000"/>
+                  <a:lumOff val="85000"/>
+                </a:schemeClr>
+              </a:solidFill>
+              <a:round/>
+            </a:ln>
+            <a:effectLst/>
+          </c:spPr>
+        </c:majorGridlines>
+        <c:numFmt formatCode="General" sourceLinked="1"/>
+        <c:majorTickMark val="none"/>
+        <c:minorTickMark val="none"/>
+        <c:tickLblPos val="nextTo"/>
+        <c:spPr>
+          <a:noFill/>
+          <a:ln>
+            <a:noFill/>
+          </a:ln>
+          <a:effectLst/>
+        </c:spPr>
+        <c:txPr>
+          <a:bodyPr rot="-60000000" spcFirstLastPara="1" vertOverflow="ellipsis" vert="horz" wrap="square" anchor="ctr" anchorCtr="1"/>
+          <a:lstStyle/>
+          <a:p>
+            <a:pPr>
+              <a:defRPr sz="900" b="0" i="0" u="none" strike="noStrike" kern="1200" baseline="0">
+                <a:solidFill>
+                  <a:schemeClr val="tx1">
+                    <a:lumMod val="65000"/>
+                    <a:lumOff val="35000"/>
+                  </a:schemeClr>
+                </a:solidFill>
+                <a:latin typeface="+mn-lt"/>
+                <a:ea typeface="+mn-ea"/>
+                <a:cs typeface="+mn-cs"/>
+              </a:defRPr>
+            </a:pPr>
+            <a:endParaRPr lang="en-US"/>
+          </a:p>
+        </c:txPr>
+        <c:crossAx val="611567392"/>
+        <c:crosses val="autoZero"/>
+        <c:crossBetween val="between"/>
+      </c:valAx>
+      <c:spPr>
+        <a:noFill/>
+        <a:ln>
+          <a:noFill/>
+        </a:ln>
+        <a:effectLst/>
+      </c:spPr>
+    </c:plotArea>
+    <c:legend>
+      <c:legendPos val="b"/>
+      <c:overlay val="0"/>
+      <c:spPr>
+        <a:noFill/>
+        <a:ln>
+          <a:noFill/>
+        </a:ln>
+        <a:effectLst/>
+      </c:spPr>
+      <c:txPr>
+        <a:bodyPr rot="0" spcFirstLastPara="1" vertOverflow="ellipsis" vert="horz" wrap="square" anchor="ctr" anchorCtr="1"/>
+        <a:lstStyle/>
+        <a:p>
+          <a:pPr>
+            <a:defRPr sz="900" b="0" i="0" u="none" strike="noStrike" kern="1200" baseline="0">
+              <a:solidFill>
+                <a:schemeClr val="tx1">
+                  <a:lumMod val="65000"/>
+                  <a:lumOff val="35000"/>
+                </a:schemeClr>
+              </a:solidFill>
+              <a:latin typeface="+mn-lt"/>
+              <a:ea typeface="+mn-ea"/>
+              <a:cs typeface="+mn-cs"/>
+            </a:defRPr>
+          </a:pPr>
+          <a:endParaRPr lang="en-US"/>
+        </a:p>
+      </c:txPr>
+    </c:legend>
+    <c:plotVisOnly val="1"/>
+    <c:dispBlanksAs val="gap"/>
+    <c:showDLblsOverMax val="0"/>
+  </c:chart>
+  <c:spPr>
+    <a:solidFill>
+      <a:schemeClr val="bg1"/>
+    </a:solidFill>
+    <a:ln w="9525" cap="flat" cmpd="sng" algn="ctr">
+      <a:solidFill>
+        <a:schemeClr val="tx1">
+          <a:lumMod val="15000"/>
+          <a:lumOff val="85000"/>
+        </a:schemeClr>
+      </a:solidFill>
+      <a:round/>
+    </a:ln>
+    <a:effectLst/>
+  </c:spPr>
+  <c:txPr>
+    <a:bodyPr/>
+    <a:lstStyle/>
+    <a:p>
+      <a:pPr>
+        <a:defRPr/>
+      </a:pPr>
+      <a:endParaRPr lang="en-US"/>
+    </a:p>
+  </c:txPr>
+  <c:externalData r:id="rId3">
+    <c:autoUpdate val="0"/>
+  </c:externalData>
+</c:chartSpace>
+</file>
+
+<file path=word/charts/colors1.xml><?xml version="1.0" encoding="utf-8"?>
+<cs:colorStyle xmlns:cs="http://schemas.microsoft.com/office/drawing/2012/chartStyle" xmlns:a="http://schemas.openxmlformats.org/drawingml/2006/main" meth="cycle" id="10">
+  <a:schemeClr val="accent1"/>
+  <a:schemeClr val="accent2"/>
+  <a:schemeClr val="accent3"/>
+  <a:schemeClr val="accent4"/>
+  <a:schemeClr val="accent5"/>
+  <a:schemeClr val="accent6"/>
+  <cs:variation/>
+  <cs:variation>
+    <a:lumMod val="60000"/>
+  </cs:variation>
+  <cs:variation>
+    <a:lumMod val="80000"/>
+    <a:lumOff val="20000"/>
+  </cs:variation>
+  <cs:variation>
+    <a:lumMod val="80000"/>
+  </cs:variation>
+  <cs:variation>
+    <a:lumMod val="60000"/>
+    <a:lumOff val="40000"/>
+  </cs:variation>
+  <cs:variation>
+    <a:lumMod val="50000"/>
+  </cs:variation>
+  <cs:variation>
+    <a:lumMod val="70000"/>
+    <a:lumOff val="30000"/>
+  </cs:variation>
+  <cs:variation>
+    <a:lumMod val="70000"/>
+  </cs:variation>
+  <cs:variation>
+    <a:lumMod val="50000"/>
+    <a:lumOff val="50000"/>
+  </cs:variation>
+</cs:colorStyle>
+</file>
+
+<file path=word/charts/style1.xml><?xml version="1.0" encoding="utf-8"?>
+<cs:chartStyle xmlns:cs="http://schemas.microsoft.com/office/drawing/2012/chartStyle" xmlns:a="http://schemas.openxmlformats.org/drawingml/2006/main" id="201">
+  <cs:axisTitle>
+    <cs:lnRef idx="0"/>
+    <cs:fillRef idx="0"/>
+    <cs:effectRef idx="0"/>
+    <cs:fontRef idx="minor">
+      <a:schemeClr val="tx1">
+        <a:lumMod val="65000"/>
+        <a:lumOff val="35000"/>
+      </a:schemeClr>
+    </cs:fontRef>
+    <cs:defRPr sz="1000" kern="1200"/>
+  </cs:axisTitle>
+  <cs:categoryAxis>
+    <cs:lnRef idx="0"/>
+    <cs:fillRef idx="0"/>
+    <cs:effectRef idx="0"/>
+    <cs:fontRef idx="minor">
+      <a:schemeClr val="tx1">
+        <a:lumMod val="65000"/>
+        <a:lumOff val="35000"/>
+      </a:schemeClr>
+    </cs:fontRef>
+    <cs:spPr>
+      <a:ln w="9525" cap="flat" cmpd="sng" algn="ctr">
+        <a:solidFill>
+          <a:schemeClr val="tx1">
+            <a:lumMod val="15000"/>
+            <a:lumOff val="85000"/>
+          </a:schemeClr>
+        </a:solidFill>
+        <a:round/>
+      </a:ln>
+    </cs:spPr>
+    <cs:defRPr sz="900" kern="1200"/>
+  </cs:categoryAxis>
+  <cs:chartArea mods="allowNoFillOverride allowNoLineOverride">
+    <cs:lnRef idx="0"/>
+    <cs:fillRef idx="0"/>
+    <cs:effectRef idx="0"/>
+    <cs:fontRef idx="minor">
+      <a:schemeClr val="tx1"/>
+    </cs:fontRef>
+    <cs:spPr>
+      <a:solidFill>
+        <a:schemeClr val="bg1"/>
+      </a:solidFill>
+      <a:ln w="9525" cap="flat" cmpd="sng" algn="ctr">
+        <a:solidFill>
+          <a:schemeClr val="tx1">
+            <a:lumMod val="15000"/>
+            <a:lumOff val="85000"/>
+          </a:schemeClr>
+        </a:solidFill>
+        <a:round/>
+      </a:ln>
+    </cs:spPr>
+    <cs:defRPr sz="1000" kern="1200"/>
+  </cs:chartArea>
+  <cs:dataLabel>
+    <cs:lnRef idx="0"/>
+    <cs:fillRef idx="0"/>
+    <cs:effectRef idx="0"/>
+    <cs:fontRef idx="minor">
+      <a:schemeClr val="tx1">
+        <a:lumMod val="75000"/>
+        <a:lumOff val="25000"/>
+      </a:schemeClr>
+    </cs:fontRef>
+    <cs:defRPr sz="900" kern="1200"/>
+  </cs:dataLabel>
+  <cs:dataLabelCallout>
+    <cs:lnRef idx="0"/>
+    <cs:fillRef idx="0"/>
+    <cs:effectRef idx="0"/>
+    <cs:fontRef idx="minor">
+      <a:schemeClr val="dk1">
+        <a:lumMod val="65000"/>
+        <a:lumOff val="35000"/>
+      </a:schemeClr>
+    </cs:fontRef>
+    <cs:spPr>
+      <a:solidFill>
+        <a:schemeClr val="lt1"/>
+      </a:solidFill>
+      <a:ln>
+        <a:solidFill>
+          <a:schemeClr val="dk1">
+            <a:lumMod val="25000"/>
+            <a:lumOff val="75000"/>
+          </a:schemeClr>
+        </a:solidFill>
+      </a:ln>
+    </cs:spPr>
+    <cs:defRPr sz="900" kern="1200"/>
+    <cs:bodyPr rot="0" spcFirstLastPara="1" vertOverflow="clip" horzOverflow="clip" vert="horz" wrap="square" lIns="36576" tIns="18288" rIns="36576" bIns="18288" anchor="ctr" anchorCtr="1">
+      <a:spAutoFit/>
+    </cs:bodyPr>
+  </cs:dataLabelCallout>
+  <cs:dataPoint>
+    <cs:lnRef idx="0"/>
+    <cs:fillRef idx="1">
+      <cs:styleClr val="auto"/>
+    </cs:fillRef>
+    <cs:effectRef idx="0"/>
+    <cs:fontRef idx="minor">
+      <a:schemeClr val="tx1"/>
+    </cs:fontRef>
+  </cs:dataPoint>
+  <cs:dataPoint3D>
+    <cs:lnRef idx="0"/>
+    <cs:fillRef idx="1">
+      <cs:styleClr val="auto"/>
+    </cs:fillRef>
+    <cs:effectRef idx="0"/>
+    <cs:fontRef idx="minor">
+      <a:schemeClr val="tx1"/>
+    </cs:fontRef>
+  </cs:dataPoint3D>
+  <cs:dataPointLine>
+    <cs:lnRef idx="0">
+      <cs:styleClr val="auto"/>
+    </cs:lnRef>
+    <cs:fillRef idx="1"/>
+    <cs:effectRef idx="0"/>
+    <cs:fontRef idx="minor">
+      <a:schemeClr val="tx1"/>
+    </cs:fontRef>
+    <cs:spPr>
+      <a:ln w="28575" cap="rnd">
+        <a:solidFill>
+          <a:schemeClr val="phClr"/>
+        </a:solidFill>
+        <a:round/>
+      </a:ln>
+    </cs:spPr>
+  </cs:dataPointLine>
+  <cs:dataPointMarker>
+    <cs:lnRef idx="0">
+      <cs:styleClr val="auto"/>
+    </cs:lnRef>
+    <cs:fillRef idx="1">
+      <cs:styleClr val="auto"/>
+    </cs:fillRef>
+    <cs:effectRef idx="0"/>
+    <cs:fontRef idx="minor">
+      <a:schemeClr val="tx1"/>
+    </cs:fontRef>
+    <cs:spPr>
+      <a:ln w="9525">
+        <a:solidFill>
+          <a:schemeClr val="phClr"/>
+        </a:solidFill>
+      </a:ln>
+    </cs:spPr>
+  </cs:dataPointMarker>
+  <cs:dataPointMarkerLayout symbol="circle" size="5"/>
+  <cs:dataPointWireframe>
+    <cs:lnRef idx="0">
+      <cs:styleClr val="auto"/>
+    </cs:lnRef>
+    <cs:fillRef idx="1"/>
+    <cs:effectRef idx="0"/>
+    <cs:fontRef idx="minor">
+      <a:schemeClr val="tx1"/>
+    </cs:fontRef>
+    <cs:spPr>
+      <a:ln w="9525" cap="rnd">
+        <a:solidFill>
+          <a:schemeClr val="phClr"/>
+        </a:solidFill>
+        <a:round/>
+      </a:ln>
+    </cs:spPr>
+  </cs:dataPointWireframe>
+  <cs:dataTable>
+    <cs:lnRef idx="0"/>
+    <cs:fillRef idx="0"/>
+    <cs:effectRef idx="0"/>
+    <cs:fontRef idx="minor">
+      <a:schemeClr val="tx1">
+        <a:lumMod val="65000"/>
+        <a:lumOff val="35000"/>
+      </a:schemeClr>
+    </cs:fontRef>
+    <cs:spPr>
+      <a:noFill/>
+      <a:ln w="9525" cap="flat" cmpd="sng" algn="ctr">
+        <a:solidFill>
+          <a:schemeClr val="tx1">
+            <a:lumMod val="15000"/>
+            <a:lumOff val="85000"/>
+          </a:schemeClr>
+        </a:solidFill>
+        <a:round/>
+      </a:ln>
+    </cs:spPr>
+    <cs:defRPr sz="900" kern="1200"/>
+  </cs:dataTable>
+  <cs:downBar>
+    <cs:lnRef idx="0"/>
+    <cs:fillRef idx="0"/>
+    <cs:effectRef idx="0"/>
+    <cs:fontRef idx="minor">
+      <a:schemeClr val="dk1"/>
+    </cs:fontRef>
+    <cs:spPr>
+      <a:solidFill>
+        <a:schemeClr val="dk1">
+          <a:lumMod val="65000"/>
+          <a:lumOff val="35000"/>
+        </a:schemeClr>
+      </a:solidFill>
+      <a:ln w="9525">
+        <a:solidFill>
+          <a:schemeClr val="tx1">
+            <a:lumMod val="65000"/>
+            <a:lumOff val="35000"/>
+          </a:schemeClr>
+        </a:solidFill>
+      </a:ln>
+    </cs:spPr>
+  </cs:downBar>
+  <cs:dropLine>
+    <cs:lnRef idx="0"/>
+    <cs:fillRef idx="0"/>
+    <cs:effectRef idx="0"/>
+    <cs:fontRef idx="minor">
+      <a:schemeClr val="tx1"/>
+    </cs:fontRef>
+    <cs:spPr>
+      <a:ln w="9525" cap="flat" cmpd="sng" algn="ctr">
+        <a:solidFill>
+          <a:schemeClr val="tx1">
+            <a:lumMod val="35000"/>
+            <a:lumOff val="65000"/>
+          </a:schemeClr>
+        </a:solidFill>
+        <a:round/>
+      </a:ln>
+    </cs:spPr>
+  </cs:dropLine>
+  <cs:errorBar>
+    <cs:lnRef idx="0"/>
+    <cs:fillRef idx="0"/>
+    <cs:effectRef idx="0"/>
+    <cs:fontRef idx="minor">
+      <a:schemeClr val="tx1"/>
+    </cs:fontRef>
+    <cs:spPr>
+      <a:ln w="9525" cap="flat" cmpd="sng" algn="ctr">
+        <a:solidFill>
+          <a:schemeClr val="tx1">
+            <a:lumMod val="65000"/>
+            <a:lumOff val="35000"/>
+          </a:schemeClr>
+        </a:solidFill>
+        <a:round/>
+      </a:ln>
+    </cs:spPr>
+  </cs:errorBar>
+  <cs:floor>
+    <cs:lnRef idx="0"/>
+    <cs:fillRef idx="0"/>
+    <cs:effectRef idx="0"/>
+    <cs:fontRef idx="minor">
+      <a:schemeClr val="tx1"/>
+    </cs:fontRef>
+    <cs:spPr>
+      <a:noFill/>
+      <a:ln>
+        <a:noFill/>
+      </a:ln>
+    </cs:spPr>
+  </cs:floor>
+  <cs:gridlineMajor>
+    <cs:lnRef idx="0"/>
+    <cs:fillRef idx="0"/>
+    <cs:effectRef idx="0"/>
+    <cs:fontRef idx="minor">
+      <a:schemeClr val="tx1"/>
+    </cs:fontRef>
+    <cs:spPr>
+      <a:ln w="9525" cap="flat" cmpd="sng" algn="ctr">
+        <a:solidFill>
+          <a:schemeClr val="tx1">
+            <a:lumMod val="15000"/>
+            <a:lumOff val="85000"/>
+          </a:schemeClr>
+        </a:solidFill>
+        <a:round/>
+      </a:ln>
+    </cs:spPr>
+  </cs:gridlineMajor>
+  <cs:gridlineMinor>
+    <cs:lnRef idx="0"/>
+    <cs:fillRef idx="0"/>
+    <cs:effectRef idx="0"/>
+    <cs:fontRef idx="minor">
+      <a:schemeClr val="tx1"/>
+    </cs:fontRef>
+    <cs:spPr>
+      <a:ln w="9525" cap="flat" cmpd="sng" algn="ctr">
+        <a:solidFill>
+          <a:schemeClr val="tx1">
+            <a:lumMod val="5000"/>
+            <a:lumOff val="95000"/>
+          </a:schemeClr>
+        </a:solidFill>
+        <a:round/>
+      </a:ln>
+    </cs:spPr>
+  </cs:gridlineMinor>
+  <cs:hiLoLine>
+    <cs:lnRef idx="0"/>
+    <cs:fillRef idx="0"/>
+    <cs:effectRef idx="0"/>
+    <cs:fontRef idx="minor">
+      <a:schemeClr val="tx1"/>
+    </cs:fontRef>
+    <cs:spPr>
+      <a:ln w="9525" cap="flat" cmpd="sng" algn="ctr">
+        <a:solidFill>
+          <a:schemeClr val="tx1">
+            <a:lumMod val="75000"/>
+            <a:lumOff val="25000"/>
+          </a:schemeClr>
+        </a:solidFill>
+        <a:round/>
+      </a:ln>
+    </cs:spPr>
+  </cs:hiLoLine>
+  <cs:leaderLine>
+    <cs:lnRef idx="0"/>
+    <cs:fillRef idx="0"/>
+    <cs:effectRef idx="0"/>
+    <cs:fontRef idx="minor">
+      <a:schemeClr val="tx1"/>
+    </cs:fontRef>
+    <cs:spPr>
+      <a:ln w="9525" cap="flat" cmpd="sng" algn="ctr">
+        <a:solidFill>
+          <a:schemeClr val="tx1">
+            <a:lumMod val="35000"/>
+            <a:lumOff val="65000"/>
+          </a:schemeClr>
+        </a:solidFill>
+        <a:round/>
+      </a:ln>
+    </cs:spPr>
+  </cs:leaderLine>
+  <cs:legend>
+    <cs:lnRef idx="0"/>
+    <cs:fillRef idx="0"/>
+    <cs:effectRef idx="0"/>
+    <cs:fontRef idx="minor">
+      <a:schemeClr val="tx1">
+        <a:lumMod val="65000"/>
+        <a:lumOff val="35000"/>
+      </a:schemeClr>
+    </cs:fontRef>
+    <cs:defRPr sz="900" kern="1200"/>
+  </cs:legend>
+  <cs:plotArea mods="allowNoFillOverride allowNoLineOverride">
+    <cs:lnRef idx="0"/>
+    <cs:fillRef idx="0"/>
+    <cs:effectRef idx="0"/>
+    <cs:fontRef idx="minor">
+      <a:schemeClr val="tx1"/>
+    </cs:fontRef>
+  </cs:plotArea>
+  <cs:plotArea3D mods="allowNoFillOverride allowNoLineOverride">
+    <cs:lnRef idx="0"/>
+    <cs:fillRef idx="0"/>
+    <cs:effectRef idx="0"/>
+    <cs:fontRef idx="minor">
+      <a:schemeClr val="tx1"/>
+    </cs:fontRef>
+  </cs:plotArea3D>
+  <cs:seriesAxis>
+    <cs:lnRef idx="0"/>
+    <cs:fillRef idx="0"/>
+    <cs:effectRef idx="0"/>
+    <cs:fontRef idx="minor">
+      <a:schemeClr val="tx1">
+        <a:lumMod val="65000"/>
+        <a:lumOff val="35000"/>
+      </a:schemeClr>
+    </cs:fontRef>
+    <cs:defRPr sz="900" kern="1200"/>
+  </cs:seriesAxis>
+  <cs:seriesLine>
+    <cs:lnRef idx="0"/>
+    <cs:fillRef idx="0"/>
+    <cs:effectRef idx="0"/>
+    <cs:fontRef idx="minor">
+      <a:schemeClr val="tx1"/>
+    </cs:fontRef>
+    <cs:spPr>
+      <a:ln w="9525" cap="flat" cmpd="sng" algn="ctr">
+        <a:solidFill>
+          <a:schemeClr val="tx1">
+            <a:lumMod val="35000"/>
+            <a:lumOff val="65000"/>
+          </a:schemeClr>
+        </a:solidFill>
+        <a:round/>
+      </a:ln>
+    </cs:spPr>
+  </cs:seriesLine>
+  <cs:title>
+    <cs:lnRef idx="0"/>
+    <cs:fillRef idx="0"/>
+    <cs:effectRef idx="0"/>
+    <cs:fontRef idx="minor">
+      <a:schemeClr val="tx1">
+        <a:lumMod val="65000"/>
+        <a:lumOff val="35000"/>
+      </a:schemeClr>
+    </cs:fontRef>
+    <cs:defRPr sz="1400" b="0" kern="1200" spc="0" baseline="0"/>
+  </cs:title>
+  <cs:trendline>
+    <cs:lnRef idx="0">
+      <cs:styleClr val="auto"/>
+    </cs:lnRef>
+    <cs:fillRef idx="0"/>
+    <cs:effectRef idx="0"/>
+    <cs:fontRef idx="minor">
+      <a:schemeClr val="tx1"/>
+    </cs:fontRef>
+    <cs:spPr>
+      <a:ln w="19050" cap="rnd">
+        <a:solidFill>
+          <a:schemeClr val="phClr"/>
+        </a:solidFill>
+        <a:prstDash val="sysDot"/>
+      </a:ln>
+    </cs:spPr>
+  </cs:trendline>
+  <cs:trendlineLabel>
+    <cs:lnRef idx="0"/>
+    <cs:fillRef idx="0"/>
+    <cs:effectRef idx="0"/>
+    <cs:fontRef idx="minor">
+      <a:schemeClr val="tx1">
+        <a:lumMod val="65000"/>
+        <a:lumOff val="35000"/>
+      </a:schemeClr>
+    </cs:fontRef>
+    <cs:defRPr sz="900" kern="1200"/>
+  </cs:trendlineLabel>
+  <cs:upBar>
+    <cs:lnRef idx="0"/>
+    <cs:fillRef idx="0"/>
+    <cs:effectRef idx="0"/>
+    <cs:fontRef idx="minor">
+      <a:schemeClr val="dk1"/>
+    </cs:fontRef>
+    <cs:spPr>
+      <a:solidFill>
+        <a:schemeClr val="lt1"/>
+      </a:solidFill>
+      <a:ln w="9525">
+        <a:solidFill>
+          <a:schemeClr val="tx1">
+            <a:lumMod val="15000"/>
+            <a:lumOff val="85000"/>
+          </a:schemeClr>
+        </a:solidFill>
+      </a:ln>
+    </cs:spPr>
+  </cs:upBar>
+  <cs:valueAxis>
+    <cs:lnRef idx="0"/>
+    <cs:fillRef idx="0"/>
+    <cs:effectRef idx="0"/>
+    <cs:fontRef idx="minor">
+      <a:schemeClr val="tx1">
+        <a:lumMod val="65000"/>
+        <a:lumOff val="35000"/>
+      </a:schemeClr>
+    </cs:fontRef>
+    <cs:defRPr sz="900" kern="1200"/>
+  </cs:valueAxis>
+  <cs:wall>
+    <cs:lnRef idx="0"/>
+    <cs:fillRef idx="0"/>
+    <cs:effectRef idx="0"/>
+    <cs:fontRef idx="minor">
+      <a:schemeClr val="tx1"/>
+    </cs:fontRef>
+    <cs:spPr>
+      <a:noFill/>
+      <a:ln>
+        <a:noFill/>
+      </a:ln>
+    </cs:spPr>
+  </cs:wall>
+</cs:chartStyle>
+</file>
+
 <file path=word/theme/theme1.xml><?xml version="1.0" encoding="utf-8"?>
 <a:theme xmlns:a="http://schemas.openxmlformats.org/drawingml/2006/main" name="Office Theme">
   <a:themeElements>

</xml_diff>